<commit_message>
closes #38 closes #31 closes #30
</commit_message>
<xml_diff>
--- a/doc/T08-guiao-tolfaltas.docx
+++ b/doc/T08-guiao-tolfaltas.docx
@@ -11,6 +11,8 @@
           <w:lang w:val="en-US"/>
         </w:rPr>
       </w:pPr>
+      <w:bookmarkStart w:id="0" w:name="_GoBack"/>
+      <w:bookmarkEnd w:id="0"/>
       <w:r>
         <w:rPr>
           <w:noProof/>
@@ -135,7 +137,7 @@
                         <w:txbxContent>
                           <w:p>
                             <w:pPr>
-                              <w:pStyle w:val="Ttulo"/>
+                              <w:pStyle w:val="Title"/>
                               <w:jc w:val="right"/>
                               <w:rPr>
                                 <w:b/>
@@ -154,7 +156,7 @@
                           </w:p>
                           <w:p>
                             <w:pPr>
-                              <w:pStyle w:val="Subttulo"/>
+                              <w:pStyle w:val="Subtitle"/>
                               <w:jc w:val="right"/>
                               <w:rPr>
                                 <w:b/>
@@ -185,7 +187,13 @@
                               <w:t>Grupo T08</w:t>
                             </w:r>
                           </w:p>
-                          <w:p/>
+                          <w:p>
+                            <w:pPr>
+                              <w:rPr>
+                                <w:lang w:val="en-US"/>
+                              </w:rPr>
+                            </w:pPr>
+                          </w:p>
                         </w:txbxContent>
                       </wps:txbx>
                       <wps:bodyPr rot="0" spcFirstLastPara="0" vertOverflow="overflow" horzOverflow="overflow" vert="horz" wrap="square" lIns="91440" tIns="45720" rIns="91440" bIns="45720" numCol="1" spcCol="0" rtlCol="0" fromWordArt="0" anchor="t" anchorCtr="0" forceAA="0" compatLnSpc="1">
@@ -217,7 +225,7 @@
                   <w:txbxContent>
                     <w:p>
                       <w:pPr>
-                        <w:pStyle w:val="Ttulo"/>
+                        <w:pStyle w:val="Title"/>
                         <w:jc w:val="right"/>
                         <w:rPr>
                           <w:b/>
@@ -236,7 +244,7 @@
                     </w:p>
                     <w:p>
                       <w:pPr>
-                        <w:pStyle w:val="Subttulo"/>
+                        <w:pStyle w:val="Subtitle"/>
                         <w:jc w:val="right"/>
                         <w:rPr>
                           <w:b/>
@@ -267,7 +275,13 @@
                         <w:t>Grupo T08</w:t>
                       </w:r>
                     </w:p>
-                    <w:p/>
+                    <w:p>
+                      <w:pPr>
+                        <w:rPr>
+                          <w:lang w:val="en-US"/>
+                        </w:rPr>
+                      </w:pPr>
+                    </w:p>
                   </w:txbxContent>
                 </v:textbox>
               </v:shape>
@@ -278,7 +292,7 @@
     </w:p>
     <w:p>
       <w:pPr>
-        <w:pStyle w:val="Ttulo"/>
+        <w:pStyle w:val="Title"/>
         <w:jc w:val="right"/>
         <w:rPr>
           <w:b/>
@@ -297,7 +311,7 @@
     <w:p/>
     <w:p>
       <w:pPr>
-        <w:pStyle w:val="Ttulo"/>
+        <w:pStyle w:val="Title"/>
         <w:rPr>
           <w:b/>
           <w:iCs/>
@@ -307,7 +321,7 @@
       </w:pPr>
       <w:r>
         <w:rPr>
-          <w:rStyle w:val="nfase"/>
+          <w:rStyle w:val="Emphasis"/>
           <w:b/>
           <w:i w:val="0"/>
           <w:sz w:val="32"/>
@@ -318,7 +332,7 @@
     </w:p>
     <w:p>
       <w:pPr>
-        <w:pStyle w:val="PargrafodaLista"/>
+        <w:pStyle w:val="ListParagraph"/>
         <w:numPr>
           <w:ilvl w:val="0"/>
           <w:numId w:val="2"/>
@@ -372,30 +386,52 @@
     </w:p>
     <w:p>
       <w:pPr>
-        <w:pStyle w:val="PargrafodaLista"/>
+        <w:pStyle w:val="ListParagraph"/>
         <w:ind w:left="360"/>
         <w:rPr>
           <w:lang w:val="en-US"/>
         </w:rPr>
       </w:pPr>
-      <w:hyperlink r:id="rId9" w:tgtFrame="_blank" w:history="1">
-        <w:r>
-          <w:rPr>
-            <w:rStyle w:val="Hiperligao"/>
-            <w:rFonts w:ascii="Helvetica" w:hAnsi="Helvetica" w:cs="Helvetica"/>
-            <w:color w:val="365899"/>
-            <w:sz w:val="18"/>
-            <w:szCs w:val="18"/>
-            <w:u w:val="none"/>
-            <w:lang w:val="en-US"/>
-          </w:rPr>
-          <w:t>https://github.com/tecnico-distsys/T08-SD18Proj.git</w:t>
-        </w:r>
-      </w:hyperlink>
-    </w:p>
-    <w:p>
-      <w:pPr>
-        <w:pStyle w:val="PargrafodaLista"/>
+      <w:r>
+        <w:fldChar w:fldCharType="begin"/>
+      </w:r>
+      <w:r>
+        <w:rPr>
+          <w:lang w:val="en-US"/>
+        </w:rPr>
+        <w:instrText xml:space="preserve"> HYPERLINK "https://github.com/tecnico-distsys/T08-SD18Proj.git" \t "_blank" </w:instrText>
+      </w:r>
+      <w:r>
+        <w:fldChar w:fldCharType="separate"/>
+      </w:r>
+      <w:r>
+        <w:rPr>
+          <w:rStyle w:val="Hyperlink"/>
+          <w:rFonts w:ascii="Helvetica" w:hAnsi="Helvetica" w:cs="Helvetica"/>
+          <w:color w:val="365899"/>
+          <w:sz w:val="18"/>
+          <w:szCs w:val="18"/>
+          <w:u w:val="none"/>
+          <w:lang w:val="en-US"/>
+        </w:rPr>
+        <w:t>https://github.com/tecnico-distsys/T08-SD18Proj.git</w:t>
+      </w:r>
+      <w:r>
+        <w:rPr>
+          <w:rStyle w:val="Hyperlink"/>
+          <w:rFonts w:ascii="Helvetica" w:hAnsi="Helvetica" w:cs="Helvetica"/>
+          <w:color w:val="365899"/>
+          <w:sz w:val="18"/>
+          <w:szCs w:val="18"/>
+          <w:u w:val="none"/>
+          <w:lang w:val="en-US"/>
+        </w:rPr>
+        <w:fldChar w:fldCharType="end"/>
+      </w:r>
+    </w:p>
+    <w:p>
+      <w:pPr>
+        <w:pStyle w:val="ListParagraph"/>
         <w:ind w:left="360"/>
         <w:rPr>
           <w:b/>
@@ -406,7 +442,7 @@
     </w:p>
     <w:p>
       <w:pPr>
-        <w:pStyle w:val="PargrafodaLista"/>
+        <w:pStyle w:val="ListParagraph"/>
         <w:numPr>
           <w:ilvl w:val="0"/>
           <w:numId w:val="2"/>
@@ -471,7 +507,7 @@
     </w:p>
     <w:p>
       <w:pPr>
-        <w:pStyle w:val="PargrafodaLista"/>
+        <w:pStyle w:val="ListParagraph"/>
         <w:numPr>
           <w:ilvl w:val="1"/>
           <w:numId w:val="10"/>
@@ -515,8 +551,6 @@
         </w:rPr>
         <w:t xml:space="preserve"> </w:t>
       </w:r>
-      <w:bookmarkStart w:id="0" w:name="_GoBack"/>
-      <w:bookmarkEnd w:id="0"/>
     </w:p>
     <w:p>
       <w:pPr>
@@ -628,7 +662,7 @@
     </w:p>
     <w:p>
       <w:pPr>
-        <w:pStyle w:val="PargrafodaLista"/>
+        <w:pStyle w:val="ListParagraph"/>
         <w:numPr>
           <w:ilvl w:val="0"/>
           <w:numId w:val="8"/>
@@ -651,40 +685,26 @@
           <w:sz w:val="20"/>
           <w:lang w:val="en-US"/>
         </w:rPr>
+        <w:t xml:space="preserve"> T08-SD18Proj /station-</w:t>
+      </w:r>
+      <w:proofErr w:type="spellStart"/>
+      <w:r>
+        <w:rPr>
+          <w:sz w:val="20"/>
+          <w:lang w:val="en-US"/>
+        </w:rPr>
+        <w:t>ws</w:t>
+      </w:r>
+      <w:proofErr w:type="spellEnd"/>
+      <w:r>
+        <w:rPr>
+          <w:sz w:val="20"/>
+          <w:lang w:val="en-US"/>
+        </w:rPr>
         <w:t xml:space="preserve"> </w:t>
       </w:r>
       <w:r>
         <w:rPr>
-          <w:sz w:val="20"/>
-          <w:lang w:val="en-US"/>
-        </w:rPr>
-        <w:t>T08-SD18Proj</w:t>
-      </w:r>
-      <w:r>
-        <w:rPr>
-          <w:sz w:val="20"/>
-          <w:lang w:val="en-US"/>
-        </w:rPr>
-        <w:t xml:space="preserve"> /station-</w:t>
-      </w:r>
-      <w:proofErr w:type="spellStart"/>
-      <w:r>
-        <w:rPr>
-          <w:sz w:val="20"/>
-          <w:lang w:val="en-US"/>
-        </w:rPr>
-        <w:t>ws</w:t>
-      </w:r>
-      <w:proofErr w:type="spellEnd"/>
-      <w:r>
-        <w:rPr>
-          <w:sz w:val="20"/>
-          <w:lang w:val="en-US"/>
-        </w:rPr>
-        <w:t xml:space="preserve"> </w:t>
-      </w:r>
-      <w:r>
-        <w:rPr>
           <w:b/>
           <w:sz w:val="20"/>
           <w:lang w:val="en-US"/>
@@ -744,7 +764,7 @@
     </w:p>
     <w:p>
       <w:pPr>
-        <w:pStyle w:val="PargrafodaLista"/>
+        <w:pStyle w:val="ListParagraph"/>
         <w:numPr>
           <w:ilvl w:val="1"/>
           <w:numId w:val="8"/>
@@ -811,7 +831,7 @@
     </w:p>
     <w:p>
       <w:pPr>
-        <w:pStyle w:val="PargrafodaLista"/>
+        <w:pStyle w:val="ListParagraph"/>
         <w:numPr>
           <w:ilvl w:val="1"/>
           <w:numId w:val="8"/>
@@ -901,7 +921,7 @@
     </w:p>
     <w:p>
       <w:pPr>
-        <w:pStyle w:val="PargrafodaLista"/>
+        <w:pStyle w:val="ListParagraph"/>
         <w:numPr>
           <w:ilvl w:val="1"/>
           <w:numId w:val="8"/>
@@ -977,7 +997,7 @@
     </w:p>
     <w:p>
       <w:pPr>
-        <w:pStyle w:val="PargrafodaLista"/>
+        <w:pStyle w:val="ListParagraph"/>
         <w:ind w:left="1080"/>
         <w:rPr>
           <w:sz w:val="20"/>
@@ -987,7 +1007,7 @@
     </w:p>
     <w:p>
       <w:pPr>
-        <w:pStyle w:val="PargrafodaLista"/>
+        <w:pStyle w:val="ListParagraph"/>
         <w:numPr>
           <w:ilvl w:val="0"/>
           <w:numId w:val="8"/>
@@ -1011,80 +1031,66 @@
           <w:sz w:val="20"/>
           <w:lang w:val="en-US"/>
         </w:rPr>
+        <w:t xml:space="preserve"> T08-SD18Proj/</w:t>
+      </w:r>
+      <w:proofErr w:type="spellStart"/>
+      <w:r>
+        <w:rPr>
+          <w:sz w:val="20"/>
+          <w:lang w:val="en-US"/>
+        </w:rPr>
+        <w:t>binas-ws</w:t>
+      </w:r>
+      <w:proofErr w:type="spellEnd"/>
+      <w:r>
+        <w:rPr>
+          <w:sz w:val="20"/>
+          <w:lang w:val="en-US"/>
+        </w:rPr>
         <w:t xml:space="preserve"> </w:t>
       </w:r>
       <w:r>
         <w:rPr>
-          <w:sz w:val="20"/>
-          <w:lang w:val="en-US"/>
-        </w:rPr>
-        <w:t>T08-SD18Proj</w:t>
-      </w:r>
-      <w:r>
-        <w:rPr>
-          <w:sz w:val="20"/>
-          <w:lang w:val="en-US"/>
-        </w:rPr>
-        <w:t>/</w:t>
+          <w:b/>
+          <w:sz w:val="20"/>
+          <w:lang w:val="en-US"/>
+        </w:rPr>
+        <w:t xml:space="preserve">and run the following command to </w:t>
+      </w:r>
+      <w:r>
+        <w:rPr>
+          <w:b/>
+          <w:sz w:val="20"/>
+          <w:lang w:val="en-US"/>
+        </w:rPr>
+        <w:t>execute</w:t>
+      </w:r>
+      <w:r>
+        <w:rPr>
+          <w:b/>
+          <w:sz w:val="20"/>
+          <w:lang w:val="en-US"/>
+        </w:rPr>
+        <w:t xml:space="preserve"> the </w:t>
       </w:r>
       <w:proofErr w:type="spellStart"/>
       <w:r>
         <w:rPr>
-          <w:sz w:val="20"/>
-          <w:lang w:val="en-US"/>
-        </w:rPr>
-        <w:t>binas-ws</w:t>
+          <w:b/>
+          <w:i/>
+          <w:sz w:val="20"/>
+          <w:lang w:val="en-US"/>
+        </w:rPr>
+        <w:t>binas</w:t>
       </w:r>
       <w:proofErr w:type="spellEnd"/>
       <w:r>
         <w:rPr>
-          <w:sz w:val="20"/>
-          <w:lang w:val="en-US"/>
-        </w:rPr>
-        <w:t xml:space="preserve"> </w:t>
-      </w:r>
-      <w:r>
-        <w:rPr>
-          <w:b/>
-          <w:sz w:val="20"/>
-          <w:lang w:val="en-US"/>
-        </w:rPr>
-        <w:t xml:space="preserve">and run the following command to </w:t>
-      </w:r>
-      <w:r>
-        <w:rPr>
-          <w:b/>
-          <w:sz w:val="20"/>
-          <w:lang w:val="en-US"/>
-        </w:rPr>
-        <w:t>execute</w:t>
-      </w:r>
-      <w:r>
-        <w:rPr>
-          <w:b/>
-          <w:sz w:val="20"/>
-          <w:lang w:val="en-US"/>
-        </w:rPr>
-        <w:t xml:space="preserve"> the </w:t>
-      </w:r>
-      <w:proofErr w:type="spellStart"/>
-      <w:r>
-        <w:rPr>
           <w:b/>
           <w:i/>
           <w:sz w:val="20"/>
           <w:lang w:val="en-US"/>
         </w:rPr>
-        <w:t>binas</w:t>
-      </w:r>
-      <w:proofErr w:type="spellEnd"/>
-      <w:r>
-        <w:rPr>
-          <w:b/>
-          <w:i/>
-          <w:sz w:val="20"/>
-          <w:lang w:val="en-US"/>
-        </w:rPr>
         <w:t xml:space="preserve"> server</w:t>
       </w:r>
       <w:r>
@@ -1098,7 +1104,7 @@
     </w:p>
     <w:p>
       <w:pPr>
-        <w:pStyle w:val="PargrafodaLista"/>
+        <w:pStyle w:val="ListParagraph"/>
         <w:numPr>
           <w:ilvl w:val="0"/>
           <w:numId w:val="3"/>
@@ -1160,7 +1166,7 @@
     </w:p>
     <w:p>
       <w:pPr>
-        <w:pStyle w:val="PargrafodaLista"/>
+        <w:pStyle w:val="ListParagraph"/>
         <w:ind w:left="1080"/>
         <w:rPr>
           <w:sz w:val="20"/>
@@ -1169,7 +1175,7 @@
     </w:p>
     <w:p>
       <w:pPr>
-        <w:pStyle w:val="PargrafodaLista"/>
+        <w:pStyle w:val="ListParagraph"/>
         <w:numPr>
           <w:ilvl w:val="0"/>
           <w:numId w:val="8"/>
@@ -1225,14 +1231,7 @@
           <w:sz w:val="20"/>
           <w:lang w:val="en-US"/>
         </w:rPr>
-        <w:t>-cli</w:t>
-      </w:r>
-      <w:r>
-        <w:rPr>
-          <w:sz w:val="20"/>
-          <w:lang w:val="en-US"/>
-        </w:rPr>
-        <w:t xml:space="preserve"> </w:t>
+        <w:t xml:space="preserve">-cli </w:t>
       </w:r>
       <w:r>
         <w:rPr>
@@ -1276,16 +1275,7 @@
           <w:sz w:val="20"/>
           <w:lang w:val="en-US"/>
         </w:rPr>
-        <w:t xml:space="preserve"> </w:t>
-      </w:r>
-      <w:r>
-        <w:rPr>
-          <w:b/>
-          <w:i/>
-          <w:sz w:val="20"/>
-          <w:lang w:val="en-US"/>
-        </w:rPr>
-        <w:t>client</w:t>
+        <w:t xml:space="preserve"> client</w:t>
       </w:r>
       <w:r>
         <w:rPr>
@@ -1298,7 +1288,7 @@
     </w:p>
     <w:p>
       <w:pPr>
-        <w:pStyle w:val="PargrafodaLista"/>
+        <w:pStyle w:val="ListParagraph"/>
         <w:numPr>
           <w:ilvl w:val="0"/>
           <w:numId w:val="3"/>
@@ -1361,7 +1351,7 @@
     </w:p>
     <w:p>
       <w:pPr>
-        <w:pStyle w:val="PargrafodaLista"/>
+        <w:pStyle w:val="ListParagraph"/>
         <w:ind w:left="1080"/>
         <w:rPr>
           <w:sz w:val="20"/>
@@ -1371,7 +1361,7 @@
     </w:p>
     <w:p>
       <w:pPr>
-        <w:pStyle w:val="PargrafodaLista"/>
+        <w:pStyle w:val="ListParagraph"/>
         <w:numPr>
           <w:ilvl w:val="0"/>
           <w:numId w:val="8"/>
@@ -1464,7 +1454,7 @@
                     <pic:cNvPicPr/>
                   </pic:nvPicPr>
                   <pic:blipFill>
-                    <a:blip r:embed="rId10">
+                    <a:blip r:embed="rId9">
                       <a:extLst>
                         <a:ext uri="{28A0092B-C50C-407E-A947-70E740481C1C}">
                           <a14:useLocalDpi xmlns:a14="http://schemas.microsoft.com/office/drawing/2010/main" val="0"/>
@@ -1524,7 +1514,7 @@
                     <pic:cNvPicPr/>
                   </pic:nvPicPr>
                   <pic:blipFill rotWithShape="1">
-                    <a:blip r:embed="rId11">
+                    <a:blip r:embed="rId10">
                       <a:extLst>
                         <a:ext uri="{28A0092B-C50C-407E-A947-70E740481C1C}">
                           <a14:useLocalDpi xmlns:a14="http://schemas.microsoft.com/office/drawing/2010/main" val="0"/>
@@ -1613,7 +1603,7 @@
     </w:p>
     <w:p>
       <w:pPr>
-        <w:pStyle w:val="PargrafodaLista"/>
+        <w:pStyle w:val="ListParagraph"/>
         <w:numPr>
           <w:ilvl w:val="0"/>
           <w:numId w:val="12"/>
@@ -1695,7 +1685,7 @@
     </w:p>
     <w:p>
       <w:pPr>
-        <w:pStyle w:val="PargrafodaLista"/>
+        <w:pStyle w:val="ListParagraph"/>
         <w:numPr>
           <w:ilvl w:val="0"/>
           <w:numId w:val="12"/>
@@ -1749,7 +1739,7 @@
     </w:p>
     <w:p>
       <w:pPr>
-        <w:pStyle w:val="PargrafodaLista"/>
+        <w:pStyle w:val="ListParagraph"/>
         <w:numPr>
           <w:ilvl w:val="0"/>
           <w:numId w:val="12"/>
@@ -1811,7 +1801,7 @@
     </w:p>
     <w:p>
       <w:pPr>
-        <w:pStyle w:val="PargrafodaLista"/>
+        <w:pStyle w:val="ListParagraph"/>
         <w:numPr>
           <w:ilvl w:val="0"/>
           <w:numId w:val="8"/>
@@ -1880,7 +1870,7 @@
     </w:p>
     <w:p>
       <w:pPr>
-        <w:pStyle w:val="PargrafodaLista"/>
+        <w:pStyle w:val="ListParagraph"/>
         <w:ind w:left="360"/>
         <w:rPr>
           <w:b/>
@@ -1891,7 +1881,7 @@
     </w:p>
     <w:p>
       <w:pPr>
-        <w:pStyle w:val="PargrafodaLista"/>
+        <w:pStyle w:val="ListParagraph"/>
         <w:numPr>
           <w:ilvl w:val="0"/>
           <w:numId w:val="8"/>
@@ -1957,7 +1947,7 @@
     </w:p>
     <w:p>
       <w:pPr>
-        <w:pStyle w:val="PargrafodaLista"/>
+        <w:pStyle w:val="ListParagraph"/>
         <w:ind w:left="360"/>
         <w:rPr>
           <w:sz w:val="20"/>
@@ -1967,7 +1957,7 @@
     </w:p>
     <w:p>
       <w:pPr>
-        <w:pStyle w:val="PargrafodaLista"/>
+        <w:pStyle w:val="ListParagraph"/>
         <w:ind w:left="360"/>
         <w:rPr>
           <w:sz w:val="20"/>
@@ -1996,7 +1986,7 @@
                     <pic:cNvPicPr/>
                   </pic:nvPicPr>
                   <pic:blipFill>
-                    <a:blip r:embed="rId12">
+                    <a:blip r:embed="rId11">
                       <a:extLst>
                         <a:ext uri="{28A0092B-C50C-407E-A947-70E740481C1C}">
                           <a14:useLocalDpi xmlns:a14="http://schemas.microsoft.com/office/drawing/2010/main" val="0"/>
@@ -2077,7 +2067,7 @@
     </w:p>
     <w:p>
       <w:pPr>
-        <w:pStyle w:val="PargrafodaLista"/>
+        <w:pStyle w:val="ListParagraph"/>
         <w:numPr>
           <w:ilvl w:val="0"/>
           <w:numId w:val="13"/>
@@ -2109,35 +2099,7 @@
           <w:sz w:val="20"/>
           <w:lang w:val="en-US"/>
         </w:rPr>
-        <w:t xml:space="preserve">”. There is </w:t>
-      </w:r>
-      <w:r>
-        <w:rPr>
-          <w:sz w:val="20"/>
-          <w:lang w:val="en-US"/>
-        </w:rPr>
-        <w:t>a</w:t>
-      </w:r>
-      <w:r>
-        <w:rPr>
-          <w:sz w:val="20"/>
-          <w:lang w:val="en-US"/>
-        </w:rPr>
-        <w:t xml:space="preserve"> register of </w:t>
-      </w:r>
-      <w:r>
-        <w:rPr>
-          <w:sz w:val="20"/>
-          <w:lang w:val="en-US"/>
-        </w:rPr>
-        <w:t xml:space="preserve">the </w:t>
-      </w:r>
-      <w:r>
-        <w:rPr>
-          <w:sz w:val="20"/>
-          <w:lang w:val="en-US"/>
-        </w:rPr>
-        <w:t xml:space="preserve">user in the </w:t>
+        <w:t xml:space="preserve">”. There is a register of the user in the </w:t>
       </w:r>
       <w:proofErr w:type="spellStart"/>
       <w:r>
@@ -2153,14 +2115,7 @@
           <w:sz w:val="20"/>
           <w:lang w:val="en-US"/>
         </w:rPr>
-        <w:t xml:space="preserve"> server </w:t>
-      </w:r>
-      <w:r>
-        <w:rPr>
-          <w:sz w:val="20"/>
-          <w:lang w:val="en-US"/>
-        </w:rPr>
-        <w:t xml:space="preserve">(cache hit), with credit of 24. Therefore </w:t>
+        <w:t xml:space="preserve"> server (cache hit), with credit of 24. Therefore </w:t>
       </w:r>
       <w:proofErr w:type="spellStart"/>
       <w:r>
@@ -2176,6 +2131,29 @@
           <w:sz w:val="20"/>
           <w:lang w:val="en-US"/>
         </w:rPr>
+        <w:t xml:space="preserve"> is returned by the </w:t>
+      </w:r>
+      <w:proofErr w:type="spellStart"/>
+      <w:r>
+        <w:rPr>
+          <w:sz w:val="20"/>
+          <w:lang w:val="en-US"/>
+        </w:rPr>
+        <w:t>binas</w:t>
+      </w:r>
+      <w:proofErr w:type="spellEnd"/>
+      <w:r>
+        <w:rPr>
+          <w:sz w:val="20"/>
+          <w:lang w:val="en-US"/>
+        </w:rPr>
+        <w:t xml:space="preserve"> server.</w:t>
+      </w:r>
+      <w:r>
+        <w:rPr>
+          <w:sz w:val="20"/>
+          <w:lang w:val="en-US"/>
+        </w:rPr>
         <w:t xml:space="preserve"> </w:t>
       </w:r>
       <w:r>
@@ -2183,42 +2161,12 @@
           <w:sz w:val="20"/>
           <w:lang w:val="en-US"/>
         </w:rPr>
-        <w:t xml:space="preserve">is returned by the </w:t>
-      </w:r>
-      <w:proofErr w:type="spellStart"/>
-      <w:r>
-        <w:rPr>
-          <w:sz w:val="20"/>
-          <w:lang w:val="en-US"/>
-        </w:rPr>
-        <w:t>binas</w:t>
-      </w:r>
-      <w:proofErr w:type="spellEnd"/>
-      <w:r>
-        <w:rPr>
-          <w:sz w:val="20"/>
-          <w:lang w:val="en-US"/>
-        </w:rPr>
-        <w:t xml:space="preserve"> server.</w:t>
-      </w:r>
-      <w:r>
-        <w:rPr>
-          <w:sz w:val="20"/>
-          <w:lang w:val="en-US"/>
-        </w:rPr>
-        <w:t xml:space="preserve"> </w:t>
-      </w:r>
-      <w:r>
-        <w:rPr>
-          <w:sz w:val="20"/>
-          <w:lang w:val="en-US"/>
-        </w:rPr>
         <w:t xml:space="preserve">Its created a local user register with the most recent credit info in the stations. </w:t>
       </w:r>
     </w:p>
     <w:p>
       <w:pPr>
-        <w:pStyle w:val="PargrafodaLista"/>
+        <w:pStyle w:val="ListParagraph"/>
         <w:numPr>
           <w:ilvl w:val="0"/>
           <w:numId w:val="13"/>
@@ -2260,7 +2208,7 @@
     </w:p>
     <w:p>
       <w:pPr>
-        <w:pStyle w:val="PargrafodaLista"/>
+        <w:pStyle w:val="ListParagraph"/>
         <w:numPr>
           <w:ilvl w:val="0"/>
           <w:numId w:val="13"/>
@@ -2386,7 +2334,7 @@
     </w:p>
     <w:p>
       <w:pPr>
-        <w:pStyle w:val="PargrafodaLista"/>
+        <w:pStyle w:val="ListParagraph"/>
         <w:numPr>
           <w:ilvl w:val="0"/>
           <w:numId w:val="8"/>
@@ -2436,16 +2384,16 @@
     </w:p>
     <w:p>
       <w:pPr>
-        <w:pStyle w:val="PargrafodaLista"/>
-        <w:rPr>
-          <w:sz w:val="20"/>
-          <w:lang w:val="en-US"/>
-        </w:rPr>
-      </w:pPr>
-    </w:p>
-    <w:p>
-      <w:pPr>
-        <w:pStyle w:val="PargrafodaLista"/>
+        <w:pStyle w:val="ListParagraph"/>
+        <w:rPr>
+          <w:sz w:val="20"/>
+          <w:lang w:val="en-US"/>
+        </w:rPr>
+      </w:pPr>
+    </w:p>
+    <w:p>
+      <w:pPr>
+        <w:pStyle w:val="ListParagraph"/>
         <w:numPr>
           <w:ilvl w:val="0"/>
           <w:numId w:val="8"/>
@@ -2506,17 +2454,17 @@
     </w:p>
     <w:p>
       <w:pPr>
-        <w:pStyle w:val="PargrafodaLista"/>
-        <w:rPr>
-          <w:b/>
-          <w:sz w:val="20"/>
-          <w:lang w:val="en-US"/>
-        </w:rPr>
-      </w:pPr>
-    </w:p>
-    <w:p>
-      <w:pPr>
-        <w:pStyle w:val="PargrafodaLista"/>
+        <w:pStyle w:val="ListParagraph"/>
+        <w:rPr>
+          <w:b/>
+          <w:sz w:val="20"/>
+          <w:lang w:val="en-US"/>
+        </w:rPr>
+      </w:pPr>
+    </w:p>
+    <w:p>
+      <w:pPr>
+        <w:pStyle w:val="ListParagraph"/>
         <w:numPr>
           <w:ilvl w:val="0"/>
           <w:numId w:val="8"/>
@@ -2582,17 +2530,17 @@
     </w:p>
     <w:p>
       <w:pPr>
-        <w:pStyle w:val="PargrafodaLista"/>
-        <w:rPr>
-          <w:b/>
-          <w:sz w:val="20"/>
-          <w:lang w:val="en-US"/>
-        </w:rPr>
-      </w:pPr>
-    </w:p>
-    <w:p>
-      <w:pPr>
-        <w:pStyle w:val="PargrafodaLista"/>
+        <w:pStyle w:val="ListParagraph"/>
+        <w:rPr>
+          <w:b/>
+          <w:sz w:val="20"/>
+          <w:lang w:val="en-US"/>
+        </w:rPr>
+      </w:pPr>
+    </w:p>
+    <w:p>
+      <w:pPr>
+        <w:pStyle w:val="ListParagraph"/>
         <w:ind w:left="0"/>
         <w:rPr>
           <w:b/>
@@ -2623,7 +2571,7 @@
                     <pic:cNvPicPr/>
                   </pic:nvPicPr>
                   <pic:blipFill>
-                    <a:blip r:embed="rId13">
+                    <a:blip r:embed="rId12">
                       <a:extLst>
                         <a:ext uri="{28A0092B-C50C-407E-A947-70E740481C1C}">
                           <a14:useLocalDpi xmlns:a14="http://schemas.microsoft.com/office/drawing/2010/main" val="0"/>
@@ -2703,7 +2651,7 @@
     </w:p>
     <w:p>
       <w:pPr>
-        <w:pStyle w:val="PargrafodaLista"/>
+        <w:pStyle w:val="ListParagraph"/>
         <w:numPr>
           <w:ilvl w:val="0"/>
           <w:numId w:val="15"/>
@@ -2735,21 +2683,7 @@
           <w:sz w:val="20"/>
           <w:lang w:val="en-US"/>
         </w:rPr>
-        <w:t>”</w:t>
-      </w:r>
-      <w:r>
-        <w:rPr>
-          <w:sz w:val="20"/>
-          <w:lang w:val="en-US"/>
-        </w:rPr>
-        <w:t>. There no</w:t>
-      </w:r>
-      <w:r>
-        <w:rPr>
-          <w:sz w:val="20"/>
-          <w:lang w:val="en-US"/>
-        </w:rPr>
-        <w:t xml:space="preserve"> a register of the user in the </w:t>
+        <w:t xml:space="preserve">”. There no a register of the user in the </w:t>
       </w:r>
       <w:proofErr w:type="spellStart"/>
       <w:r>
@@ -2774,28 +2708,7 @@
           <w:sz w:val="20"/>
           <w:lang w:val="en-US"/>
         </w:rPr>
-        <w:t xml:space="preserve"> (cache </w:t>
-      </w:r>
-      <w:r>
-        <w:rPr>
-          <w:sz w:val="20"/>
-          <w:lang w:val="en-US"/>
-        </w:rPr>
-        <w:t>miss</w:t>
-      </w:r>
-      <w:r>
-        <w:rPr>
-          <w:sz w:val="20"/>
-          <w:lang w:val="en-US"/>
-        </w:rPr>
-        <w:t>),</w:t>
-      </w:r>
-      <w:r>
-        <w:rPr>
-          <w:sz w:val="20"/>
-          <w:lang w:val="en-US"/>
-        </w:rPr>
-        <w:t xml:space="preserve"> however there are remote replicas of user</w:t>
+        <w:t xml:space="preserve"> (cache miss), however there are remote replicas of user</w:t>
       </w:r>
       <w:r>
         <w:rPr>
@@ -2857,14 +2770,7 @@
           <w:sz w:val="20"/>
           <w:lang w:val="en-US"/>
         </w:rPr>
-        <w:t xml:space="preserve"> </w:t>
-      </w:r>
-      <w:r>
-        <w:rPr>
-          <w:sz w:val="20"/>
-          <w:lang w:val="en-US"/>
-        </w:rPr>
-        <w:t>Its created a local user register with the most recent credit info in the stations.</w:t>
+        <w:t xml:space="preserve"> Its created a local user register with the most recent credit info in the stations.</w:t>
       </w:r>
     </w:p>
     <w:p>
@@ -2879,7 +2785,7 @@
     </w:p>
     <w:p>
       <w:pPr>
-        <w:pStyle w:val="PargrafodaLista"/>
+        <w:pStyle w:val="ListParagraph"/>
         <w:numPr>
           <w:ilvl w:val="0"/>
           <w:numId w:val="8"/>
@@ -3019,7 +2925,7 @@
     </w:p>
     <w:p>
       <w:pPr>
-        <w:pStyle w:val="PargrafodaLista"/>
+        <w:pStyle w:val="ListParagraph"/>
         <w:spacing w:after="0"/>
         <w:ind w:left="360"/>
         <w:rPr>
@@ -3030,7 +2936,7 @@
     </w:p>
     <w:p>
       <w:pPr>
-        <w:pStyle w:val="PargrafodaLista"/>
+        <w:pStyle w:val="ListParagraph"/>
         <w:numPr>
           <w:ilvl w:val="0"/>
           <w:numId w:val="8"/>
@@ -3080,16 +2986,16 @@
     </w:p>
     <w:p>
       <w:pPr>
-        <w:pStyle w:val="PargrafodaLista"/>
-        <w:rPr>
-          <w:sz w:val="20"/>
-          <w:lang w:val="en-US"/>
-        </w:rPr>
-      </w:pPr>
-    </w:p>
-    <w:p>
-      <w:pPr>
-        <w:pStyle w:val="PargrafodaLista"/>
+        <w:pStyle w:val="ListParagraph"/>
+        <w:rPr>
+          <w:sz w:val="20"/>
+          <w:lang w:val="en-US"/>
+        </w:rPr>
+      </w:pPr>
+    </w:p>
+    <w:p>
+      <w:pPr>
+        <w:pStyle w:val="ListParagraph"/>
         <w:numPr>
           <w:ilvl w:val="0"/>
           <w:numId w:val="8"/>
@@ -3158,17 +3064,17 @@
     </w:p>
     <w:p>
       <w:pPr>
-        <w:pStyle w:val="PargrafodaLista"/>
-        <w:rPr>
-          <w:b/>
-          <w:sz w:val="20"/>
-          <w:lang w:val="en-US"/>
-        </w:rPr>
-      </w:pPr>
-    </w:p>
-    <w:p>
-      <w:pPr>
-        <w:pStyle w:val="PargrafodaLista"/>
+        <w:pStyle w:val="ListParagraph"/>
+        <w:rPr>
+          <w:b/>
+          <w:sz w:val="20"/>
+          <w:lang w:val="en-US"/>
+        </w:rPr>
+      </w:pPr>
+    </w:p>
+    <w:p>
+      <w:pPr>
+        <w:pStyle w:val="ListParagraph"/>
         <w:numPr>
           <w:ilvl w:val="0"/>
           <w:numId w:val="8"/>
@@ -3234,7 +3140,7 @@
     </w:p>
     <w:p>
       <w:pPr>
-        <w:pStyle w:val="PargrafodaLista"/>
+        <w:pStyle w:val="ListParagraph"/>
         <w:ind w:left="0"/>
         <w:rPr>
           <w:b/>
@@ -3266,7 +3172,7 @@
                     <pic:cNvPicPr/>
                   </pic:nvPicPr>
                   <pic:blipFill>
-                    <a:blip r:embed="rId14">
+                    <a:blip r:embed="rId13">
                       <a:extLst>
                         <a:ext uri="{28A0092B-C50C-407E-A947-70E740481C1C}">
                           <a14:useLocalDpi xmlns:a14="http://schemas.microsoft.com/office/drawing/2010/main" val="0"/>
@@ -3295,7 +3201,7 @@
     </w:p>
     <w:p>
       <w:pPr>
-        <w:pStyle w:val="PargrafodaLista"/>
+        <w:pStyle w:val="ListParagraph"/>
         <w:spacing w:after="0"/>
         <w:ind w:left="360"/>
         <w:rPr>
@@ -3357,7 +3263,7 @@
     </w:p>
     <w:p>
       <w:pPr>
-        <w:pStyle w:val="PargrafodaLista"/>
+        <w:pStyle w:val="ListParagraph"/>
         <w:numPr>
           <w:ilvl w:val="0"/>
           <w:numId w:val="16"/>
@@ -3414,21 +3320,7 @@
           <w:sz w:val="20"/>
           <w:lang w:val="en-US"/>
         </w:rPr>
-        <w:t xml:space="preserve"> (cache miss), however there are remote replicas of user with credit of </w:t>
-      </w:r>
-      <w:r>
-        <w:rPr>
-          <w:sz w:val="20"/>
-          <w:lang w:val="en-US"/>
-        </w:rPr>
-        <w:t>32, in T08_Station1 and T08_Station2</w:t>
-      </w:r>
-      <w:r>
-        <w:rPr>
-          <w:sz w:val="20"/>
-          <w:lang w:val="en-US"/>
-        </w:rPr>
-        <w:t xml:space="preserve">. Therefore </w:t>
+        <w:t xml:space="preserve"> (cache miss), however there are remote replicas of user with credit of 32, in T08_Station1 and T08_Station2. Therefore </w:t>
       </w:r>
       <w:proofErr w:type="spellStart"/>
       <w:r>
@@ -3476,14 +3368,7 @@
           <w:sz w:val="20"/>
           <w:lang w:val="en-US"/>
         </w:rPr>
-        <w:t xml:space="preserve"> </w:t>
-      </w:r>
-      <w:r>
-        <w:rPr>
-          <w:sz w:val="20"/>
-          <w:lang w:val="en-US"/>
-        </w:rPr>
-        <w:t>Its created a local user register with the most recent credit info in the stations.</w:t>
+        <w:t xml:space="preserve"> Its created a local user register with the most recent credit info in the stations.</w:t>
       </w:r>
     </w:p>
     <w:p>
@@ -3495,7 +3380,7 @@
       </w:pPr>
     </w:p>
     <w:sectPr>
-      <w:footerReference w:type="default" r:id="rId15"/>
+      <w:footerReference w:type="default" r:id="rId14"/>
       <w:pgSz w:w="12240" w:h="15840"/>
       <w:pgMar w:top="1417" w:right="1701" w:bottom="1417" w:left="1701" w:header="720" w:footer="720" w:gutter="0"/>
       <w:cols w:space="720"/>
@@ -3540,6 +3425,7 @@
         <w:docPartUnique/>
       </w:docPartObj>
     </w:sdtPr>
+    <w:sdtEndPr/>
     <w:sdtContent>
       <w:sdt>
         <w:sdtPr>
@@ -3549,10 +3435,11 @@
             <w:docPartUnique/>
           </w:docPartObj>
         </w:sdtPr>
+        <w:sdtEndPr/>
         <w:sdtContent>
           <w:p>
             <w:pPr>
-              <w:pStyle w:val="Rodap"/>
+              <w:pStyle w:val="Footer"/>
               <w:jc w:val="center"/>
             </w:pPr>
             <w:proofErr w:type="spellStart"/>
@@ -3663,7 +3550,7 @@
   </w:sdt>
   <w:p>
     <w:pPr>
-      <w:pStyle w:val="Rodap"/>
+      <w:pStyle w:val="Footer"/>
     </w:pPr>
   </w:p>
 </w:ftr>
@@ -5754,13 +5641,13 @@
       <w:lang w:val="pt-PT"/>
     </w:rPr>
   </w:style>
-  <w:style w:type="character" w:default="1" w:styleId="Tipodeletrapredefinidodopargrafo">
+  <w:style w:type="character" w:default="1" w:styleId="DefaultParagraphFont">
     <w:name w:val="Default Paragraph Font"/>
     <w:uiPriority w:val="1"/>
     <w:semiHidden/>
     <w:unhideWhenUsed/>
   </w:style>
-  <w:style w:type="table" w:default="1" w:styleId="Tabelanormal">
+  <w:style w:type="table" w:default="1" w:styleId="TableNormal">
     <w:name w:val="Normal Table"/>
     <w:uiPriority w:val="99"/>
     <w:semiHidden/>
@@ -5775,13 +5662,13 @@
       </w:tblCellMar>
     </w:tblPr>
   </w:style>
-  <w:style w:type="numbering" w:default="1" w:styleId="Semlista">
+  <w:style w:type="numbering" w:default="1" w:styleId="NoList">
     <w:name w:val="No List"/>
     <w:uiPriority w:val="99"/>
     <w:semiHidden/>
     <w:unhideWhenUsed/>
   </w:style>
-  <w:style w:type="paragraph" w:styleId="PargrafodaLista">
+  <w:style w:type="paragraph" w:styleId="ListParagraph">
     <w:name w:val="List Paragraph"/>
     <w:basedOn w:val="Normal"/>
     <w:uiPriority w:val="34"/>
@@ -5792,9 +5679,9 @@
       <w:contextualSpacing/>
     </w:pPr>
   </w:style>
-  <w:style w:type="character" w:styleId="Hiperligao">
+  <w:style w:type="character" w:styleId="Hyperlink">
     <w:name w:val="Hyperlink"/>
-    <w:basedOn w:val="Tipodeletrapredefinidodopargrafo"/>
+    <w:basedOn w:val="DefaultParagraphFont"/>
     <w:uiPriority w:val="99"/>
     <w:unhideWhenUsed/>
     <w:rsid w:val="00033E40"/>
@@ -5803,9 +5690,9 @@
       <w:u w:val="single"/>
     </w:rPr>
   </w:style>
-  <w:style w:type="character" w:styleId="MenoNoResolvida">
+  <w:style w:type="character" w:styleId="UnresolvedMention">
     <w:name w:val="Unresolved Mention"/>
-    <w:basedOn w:val="Tipodeletrapredefinidodopargrafo"/>
+    <w:basedOn w:val="DefaultParagraphFont"/>
     <w:uiPriority w:val="99"/>
     <w:semiHidden/>
     <w:unhideWhenUsed/>
@@ -5815,10 +5702,10 @@
       <w:shd w:val="clear" w:color="auto" w:fill="E6E6E6"/>
     </w:rPr>
   </w:style>
-  <w:style w:type="paragraph" w:styleId="HTMLpr-formatado">
+  <w:style w:type="paragraph" w:styleId="HTMLPreformatted">
     <w:name w:val="HTML Preformatted"/>
     <w:basedOn w:val="Normal"/>
-    <w:link w:val="HTMLpr-formatadoCarter"/>
+    <w:link w:val="HTMLPreformattedChar"/>
     <w:uiPriority w:val="99"/>
     <w:semiHidden/>
     <w:unhideWhenUsed/>
@@ -5832,10 +5719,10 @@
       <w:szCs w:val="20"/>
     </w:rPr>
   </w:style>
-  <w:style w:type="character" w:customStyle="1" w:styleId="HTMLpr-formatadoCarter">
-    <w:name w:val="HTML pré-formatado Caráter"/>
-    <w:basedOn w:val="Tipodeletrapredefinidodopargrafo"/>
-    <w:link w:val="HTMLpr-formatado"/>
+  <w:style w:type="character" w:customStyle="1" w:styleId="HTMLPreformattedChar">
+    <w:name w:val="HTML Preformatted Char"/>
+    <w:basedOn w:val="DefaultParagraphFont"/>
+    <w:link w:val="HTMLPreformatted"/>
     <w:uiPriority w:val="99"/>
     <w:semiHidden/>
     <w:rsid w:val="003944A0"/>
@@ -5846,10 +5733,10 @@
       <w:lang w:val="pt-PT"/>
     </w:rPr>
   </w:style>
-  <w:style w:type="paragraph" w:styleId="Cabealho">
+  <w:style w:type="paragraph" w:styleId="Header">
     <w:name w:val="header"/>
     <w:basedOn w:val="Normal"/>
-    <w:link w:val="CabealhoCarter"/>
+    <w:link w:val="HeaderChar"/>
     <w:uiPriority w:val="99"/>
     <w:unhideWhenUsed/>
     <w:rsid w:val="00BA3C87"/>
@@ -5861,20 +5748,20 @@
       <w:spacing w:after="0" w:line="240" w:lineRule="auto"/>
     </w:pPr>
   </w:style>
-  <w:style w:type="character" w:customStyle="1" w:styleId="CabealhoCarter">
-    <w:name w:val="Cabeçalho Caráter"/>
-    <w:basedOn w:val="Tipodeletrapredefinidodopargrafo"/>
-    <w:link w:val="Cabealho"/>
+  <w:style w:type="character" w:customStyle="1" w:styleId="HeaderChar">
+    <w:name w:val="Header Char"/>
+    <w:basedOn w:val="DefaultParagraphFont"/>
+    <w:link w:val="Header"/>
     <w:uiPriority w:val="99"/>
     <w:rsid w:val="00BA3C87"/>
     <w:rPr>
       <w:lang w:val="pt-PT"/>
     </w:rPr>
   </w:style>
-  <w:style w:type="paragraph" w:styleId="Rodap">
+  <w:style w:type="paragraph" w:styleId="Footer">
     <w:name w:val="footer"/>
     <w:basedOn w:val="Normal"/>
-    <w:link w:val="RodapCarter"/>
+    <w:link w:val="FooterChar"/>
     <w:uiPriority w:val="99"/>
     <w:unhideWhenUsed/>
     <w:rsid w:val="00BA3C87"/>
@@ -5886,21 +5773,21 @@
       <w:spacing w:after="0" w:line="240" w:lineRule="auto"/>
     </w:pPr>
   </w:style>
-  <w:style w:type="character" w:customStyle="1" w:styleId="RodapCarter">
-    <w:name w:val="Rodapé Caráter"/>
-    <w:basedOn w:val="Tipodeletrapredefinidodopargrafo"/>
-    <w:link w:val="Rodap"/>
+  <w:style w:type="character" w:customStyle="1" w:styleId="FooterChar">
+    <w:name w:val="Footer Char"/>
+    <w:basedOn w:val="DefaultParagraphFont"/>
+    <w:link w:val="Footer"/>
     <w:uiPriority w:val="99"/>
     <w:rsid w:val="00BA3C87"/>
     <w:rPr>
       <w:lang w:val="pt-PT"/>
     </w:rPr>
   </w:style>
-  <w:style w:type="paragraph" w:styleId="Ttulo">
+  <w:style w:type="paragraph" w:styleId="Title">
     <w:name w:val="Title"/>
     <w:basedOn w:val="Normal"/>
     <w:next w:val="Normal"/>
-    <w:link w:val="TtuloCarter"/>
+    <w:link w:val="TitleChar"/>
     <w:uiPriority w:val="10"/>
     <w:qFormat/>
     <w:rsid w:val="00BA3C87"/>
@@ -5916,10 +5803,10 @@
       <w:szCs w:val="56"/>
     </w:rPr>
   </w:style>
-  <w:style w:type="character" w:customStyle="1" w:styleId="TtuloCarter">
-    <w:name w:val="Título Caráter"/>
-    <w:basedOn w:val="Tipodeletrapredefinidodopargrafo"/>
-    <w:link w:val="Ttulo"/>
+  <w:style w:type="character" w:customStyle="1" w:styleId="TitleChar">
+    <w:name w:val="Title Char"/>
+    <w:basedOn w:val="DefaultParagraphFont"/>
+    <w:link w:val="Title"/>
     <w:uiPriority w:val="10"/>
     <w:rsid w:val="00BA3C87"/>
     <w:rPr>
@@ -5931,11 +5818,11 @@
       <w:lang w:val="pt-PT"/>
     </w:rPr>
   </w:style>
-  <w:style w:type="paragraph" w:styleId="Subttulo">
+  <w:style w:type="paragraph" w:styleId="Subtitle">
     <w:name w:val="Subtitle"/>
     <w:basedOn w:val="Normal"/>
     <w:next w:val="Normal"/>
-    <w:link w:val="SubttuloCarter"/>
+    <w:link w:val="SubtitleChar"/>
     <w:uiPriority w:val="11"/>
     <w:qFormat/>
     <w:rsid w:val="00875518"/>
@@ -5950,10 +5837,10 @@
       <w:spacing w:val="15"/>
     </w:rPr>
   </w:style>
-  <w:style w:type="character" w:customStyle="1" w:styleId="SubttuloCarter">
-    <w:name w:val="Subtítulo Caráter"/>
-    <w:basedOn w:val="Tipodeletrapredefinidodopargrafo"/>
-    <w:link w:val="Subttulo"/>
+  <w:style w:type="character" w:customStyle="1" w:styleId="SubtitleChar">
+    <w:name w:val="Subtitle Char"/>
+    <w:basedOn w:val="DefaultParagraphFont"/>
+    <w:link w:val="Subtitle"/>
     <w:uiPriority w:val="11"/>
     <w:rsid w:val="00875518"/>
     <w:rPr>
@@ -5963,9 +5850,9 @@
       <w:lang w:val="pt-PT"/>
     </w:rPr>
   </w:style>
-  <w:style w:type="character" w:styleId="nfase">
+  <w:style w:type="character" w:styleId="Emphasis">
     <w:name w:val="Emphasis"/>
-    <w:basedOn w:val="Tipodeletrapredefinidodopargrafo"/>
+    <w:basedOn w:val="DefaultParagraphFont"/>
     <w:uiPriority w:val="20"/>
     <w:qFormat/>
     <w:rsid w:val="00875518"/>
@@ -6277,7 +6164,7 @@
 </file>
 
 <file path=customXml/itemProps1.xml><?xml version="1.0" encoding="utf-8"?>
-<ds:datastoreItem xmlns:ds="http://schemas.openxmlformats.org/officeDocument/2006/customXml" ds:itemID="{04F88926-8884-4C3E-A0C4-CB9AA0439F05}">
+<ds:datastoreItem xmlns:ds="http://schemas.openxmlformats.org/officeDocument/2006/customXml" ds:itemID="{C38069AD-D345-4C8D-B353-93A0E278935D}">
   <ds:schemaRefs>
     <ds:schemaRef ds:uri="http://schemas.openxmlformats.org/officeDocument/2006/bibliography"/>
   </ds:schemaRefs>

</xml_diff>